<commit_message>
Updating regressions for NO3 removal rates
</commit_message>
<xml_diff>
--- a/04_manuscript/bree_frozeN_manuscript_outline.docx
+++ b/04_manuscript/bree_frozeN_manuscript_outline.docx
@@ -28,6 +28,8 @@
           <w:rFonts w:ascii="Times New Roman" w:hAnsi="Times New Roman" w:cs="Times New Roman"/>
         </w:rPr>
       </w:pPr>
+      <w:bookmarkStart w:id="0" w:name="_GoBack"/>
+      <w:bookmarkEnd w:id="0"/>
       <w:r>
         <w:rPr>
           <w:rFonts w:ascii="Times New Roman" w:hAnsi="Times New Roman" w:cs="Times New Roman"/>
@@ -96,6 +98,12 @@
         <w:t>Schroth</w:t>
       </w:r>
       <w:proofErr w:type="spellEnd"/>
+      <w:r>
+        <w:rPr>
+          <w:rFonts w:ascii="Times New Roman" w:hAnsi="Times New Roman" w:cs="Times New Roman"/>
+        </w:rPr>
+        <w:t>, Carol Adair,</w:t>
+      </w:r>
       <w:r>
         <w:rPr>
           <w:rFonts w:ascii="Times New Roman" w:hAnsi="Times New Roman" w:cs="Times New Roman"/>
@@ -300,13 +308,7 @@
         <w:rPr>
           <w:rFonts w:ascii="Times New Roman" w:hAnsi="Times New Roman" w:cs="Times New Roman"/>
         </w:rPr>
-        <w:t>{Powers:2017bn}</w:t>
-      </w:r>
-      <w:r>
-        <w:rPr>
-          <w:rFonts w:ascii="Times New Roman" w:hAnsi="Times New Roman" w:cs="Times New Roman"/>
-        </w:rPr>
-        <w:t xml:space="preserve"> found that </w:t>
+        <w:t xml:space="preserve">{Powers:2017bn} found that </w:t>
       </w:r>
       <w:r>
         <w:rPr>
@@ -533,8 +535,6 @@
           <w:rFonts w:ascii="Times New Roman" w:hAnsi="Times New Roman" w:cs="Times New Roman"/>
         </w:rPr>
       </w:pPr>
-      <w:bookmarkStart w:id="0" w:name="_GoBack"/>
-      <w:bookmarkEnd w:id="0"/>
     </w:p>
     <w:p>
       <w:pPr>
@@ -682,7 +682,7 @@
         <w:rPr>
           <w:rFonts w:ascii="Times New Roman" w:hAnsi="Times New Roman" w:cs="Times New Roman"/>
         </w:rPr>
-        <w:t xml:space="preserve">Primary dataset compares the 2015 freeze and thaw dynamics for two lakes: </w:t>
+        <w:t xml:space="preserve">First comparison: the frozen period for two years (2014 &amp; 2015) for </w:t>
       </w:r>
       <w:proofErr w:type="spellStart"/>
       <w:r>
@@ -696,21 +696,7 @@
         <w:rPr>
           <w:rFonts w:ascii="Times New Roman" w:hAnsi="Times New Roman" w:cs="Times New Roman"/>
         </w:rPr>
-        <w:t xml:space="preserve"> Bay (eutrophic, low </w:t>
-      </w:r>
-      <w:proofErr w:type="gramStart"/>
-      <w:r>
-        <w:rPr>
-          <w:rFonts w:ascii="Times New Roman" w:hAnsi="Times New Roman" w:cs="Times New Roman"/>
-        </w:rPr>
-        <w:t>lake :</w:t>
-      </w:r>
-      <w:proofErr w:type="gramEnd"/>
-      <w:r>
-        <w:rPr>
-          <w:rFonts w:ascii="Times New Roman" w:hAnsi="Times New Roman" w:cs="Times New Roman"/>
-        </w:rPr>
-        <w:t xml:space="preserve"> catchment area) and Shelburne Pond (hypereutrophic, greater lake : catchment area)</w:t>
+        <w:t xml:space="preserve"> Bay, in which the years differed in freeze severity (i.e., 2014 = slower ice growth, more mid-winter freeze-thaw cycles &amp; 2015 = persistent subfreezing temperatures)</w:t>
       </w:r>
     </w:p>
     <w:p>
@@ -728,6 +714,58 @@
         <w:rPr>
           <w:rFonts w:ascii="Times New Roman" w:hAnsi="Times New Roman" w:cs="Times New Roman"/>
         </w:rPr>
+        <w:t xml:space="preserve">Second comparison: </w:t>
+      </w:r>
+      <w:r>
+        <w:rPr>
+          <w:rFonts w:ascii="Times New Roman" w:hAnsi="Times New Roman" w:cs="Times New Roman"/>
+        </w:rPr>
+        <w:t xml:space="preserve">the 2015 freeze and thaw dynamics for two lakes: </w:t>
+      </w:r>
+      <w:proofErr w:type="spellStart"/>
+      <w:r>
+        <w:rPr>
+          <w:rFonts w:ascii="Times New Roman" w:hAnsi="Times New Roman" w:cs="Times New Roman"/>
+        </w:rPr>
+        <w:t>Missisquoi</w:t>
+      </w:r>
+      <w:proofErr w:type="spellEnd"/>
+      <w:r>
+        <w:rPr>
+          <w:rFonts w:ascii="Times New Roman" w:hAnsi="Times New Roman" w:cs="Times New Roman"/>
+        </w:rPr>
+        <w:t xml:space="preserve"> Bay (eutrophic, low </w:t>
+      </w:r>
+      <w:proofErr w:type="gramStart"/>
+      <w:r>
+        <w:rPr>
+          <w:rFonts w:ascii="Times New Roman" w:hAnsi="Times New Roman" w:cs="Times New Roman"/>
+        </w:rPr>
+        <w:t>lake :</w:t>
+      </w:r>
+      <w:proofErr w:type="gramEnd"/>
+      <w:r>
+        <w:rPr>
+          <w:rFonts w:ascii="Times New Roman" w:hAnsi="Times New Roman" w:cs="Times New Roman"/>
+        </w:rPr>
+        <w:t xml:space="preserve"> catchment area) and Shelburne Pond (hypereutrophic, greater lake : catchment area)</w:t>
+      </w:r>
+    </w:p>
+    <w:p>
+      <w:pPr>
+        <w:pStyle w:val="ListParagraph"/>
+        <w:numPr>
+          <w:ilvl w:val="1"/>
+          <w:numId w:val="2"/>
+        </w:numPr>
+        <w:rPr>
+          <w:rFonts w:ascii="Times New Roman" w:hAnsi="Times New Roman" w:cs="Times New Roman"/>
+        </w:rPr>
+      </w:pPr>
+      <w:r>
+        <w:rPr>
+          <w:rFonts w:ascii="Times New Roman" w:hAnsi="Times New Roman" w:cs="Times New Roman"/>
+        </w:rPr>
         <w:t xml:space="preserve">Comparison of interannual variability of </w:t>
       </w:r>
     </w:p>
@@ -752,13 +790,7 @@
         <w:rPr>
           <w:rFonts w:ascii="Times New Roman" w:hAnsi="Times New Roman" w:cs="Times New Roman"/>
         </w:rPr>
-        <w:t>{Joung:2017ko}</w:t>
-      </w:r>
-      <w:r>
-        <w:rPr>
-          <w:rFonts w:ascii="Times New Roman" w:hAnsi="Times New Roman" w:cs="Times New Roman"/>
-        </w:rPr>
-        <w:t xml:space="preserve"> by including DIN data</w:t>
+        <w:t>{Joung:2017ko} by including DIN data</w:t>
       </w:r>
       <w:r>
         <w:rPr>
@@ -771,12 +803,6 @@
           <w:rFonts w:ascii="Times New Roman" w:hAnsi="Times New Roman" w:cs="Times New Roman"/>
         </w:rPr>
         <w:instrText xml:space="preserve"> ADDIN PAPERS2_CITATIONS &lt;citation&gt;&lt;priority&gt;0&lt;/priority&gt;&lt;uuid&gt;80FB403A-FB26-4FA9-850C-44DA11ED6D0E&lt;/uuid&gt;&lt;publications&gt;&lt;publication&gt;&lt;subtype&gt;400&lt;/subtype&gt;&lt;title&gt;Winter weather and lake-watershed physical configuration drive phosphorus, iron, and manganese dynamics in water and sediment of ice-covered lakes&lt;/title&gt;&lt;url&gt;http://doi.wiley.com/10.1002/lno.10521&lt;/url&gt;&lt;volume&gt;62&lt;/volume&gt;&lt;publication_date&gt;99201703221200000000222000&lt;/publication_date&gt;&lt;uuid&gt;D92F746F-9146-4613-B42D-A473E767E6A0&lt;/uuid&gt;&lt;type&gt;400&lt;/type&gt;&lt;number&gt;4&lt;/number&gt;&lt;citekey&gt;Joung:2017ko&lt;/citekey&gt;&lt;subtitle&gt;Biogeochemistry of Fe, Mn, and P in ice-covered lakes&lt;/subtitle&gt;&lt;doi&gt;10.1002/lno.10521&lt;/doi&gt;&lt;startpage&gt;1620&lt;/startpage&gt;&lt;endpage&gt;1635&lt;/endpage&gt;&lt;bundle&gt;&lt;publication&gt;&lt;title&gt;Limnology and Oceanography&lt;/title&gt;&lt;uuid&gt;566AA615-F9AB-48A3-894E-BD40CF497893&lt;/uuid&gt;&lt;subtype&gt;-100&lt;/subtype&gt;&lt;type&gt;-100&lt;/type&gt;&lt;/publication&gt;&lt;/bundle&gt;&lt;authors&gt;&lt;author&gt;&lt;lastName&gt;Joung&lt;/lastName&gt;&lt;firstName&gt;DongJoo&lt;/firstName&gt;&lt;/author&gt;&lt;author&gt;&lt;lastName&gt;Leduc&lt;/lastName&gt;&lt;firstName&gt;Meagan&lt;/firstName&gt;&lt;/author&gt;&lt;author&gt;&lt;lastName&gt;Ramcharitar&lt;/lastName&gt;&lt;firstName&gt;Benjamin&lt;/firstName&gt;&lt;/author&gt;&lt;author&gt;&lt;lastName&gt;Xu&lt;/lastName&gt;&lt;firstName&gt;Yaoyang&lt;/firstName&gt;&lt;/author&gt;&lt;author&gt;&lt;lastName&gt;Isles&lt;/lastName&gt;&lt;firstName&gt;Peter&lt;/firstName&gt;&lt;middleNames&gt;D F&lt;/middleNames&gt;&lt;/author&gt;&lt;author&gt;&lt;lastName&gt;Stockwell&lt;/lastName&gt;&lt;firstName&gt;Jason&lt;/firstName&gt;&lt;middleNames&gt;D&lt;/middleNames&gt;&lt;/author&gt;&lt;author&gt;&lt;lastName&gt;Druschel&lt;/lastName&gt;&lt;firstName&gt;Gregory&lt;/firstName&gt;&lt;middleNames&gt;K&lt;/middleNames&gt;&lt;/author&gt;&lt;author&gt;&lt;lastName&gt;Manley&lt;/lastName&gt;&lt;firstName&gt;Tom&lt;/firstName&gt;&lt;/author&gt;&lt;author&gt;&lt;lastName&gt;Schroth&lt;/lastName&gt;&lt;firstName&gt;Andrew&lt;/firstName&gt;&lt;middleNames&gt;W&lt;/middleNames&gt;&lt;/author&gt;&lt;/authors&gt;&lt;/publication&gt;&lt;/publications&gt;&lt;cites&gt;&lt;/cites&gt;&lt;/citation&gt;</w:instrText>
-      </w:r>
-      <w:r>
-        <w:rPr>
-          <w:rFonts w:ascii="Times New Roman" w:hAnsi="Times New Roman" w:cs="Times New Roman"/>
-        </w:rPr>
-        <w:fldChar w:fldCharType="separate"/>
       </w:r>
       <w:r>
         <w:rPr>

</xml_diff>

<commit_message>
Deleted old figures and replotted the countour plots with the ancillary data
</commit_message>
<xml_diff>
--- a/04_manuscript/bree_frozeN_manuscript_outline.docx
+++ b/04_manuscript/bree_frozeN_manuscript_outline.docx
@@ -1,6 +1,6 @@
 
 <file path=word/document.xml><?xml version="1.0" encoding="utf-8"?>
-<w:document xmlns:wpc="http://schemas.microsoft.com/office/word/2010/wordprocessingCanvas" xmlns:cx="http://schemas.microsoft.com/office/drawing/2014/chartex" xmlns:cx1="http://schemas.microsoft.com/office/drawing/2015/9/8/chartex" xmlns:cx2="http://schemas.microsoft.com/office/drawing/2015/10/21/chartex" xmlns:cx3="http://schemas.microsoft.com/office/drawing/2016/5/9/chartex" xmlns:cx4="http://schemas.microsoft.com/office/drawing/2016/5/10/chartex" xmlns:cx5="http://schemas.microsoft.com/office/drawing/2016/5/11/chartex" xmlns:cx6="http://schemas.microsoft.com/office/drawing/2016/5/12/chartex" xmlns:cx7="http://schemas.microsoft.com/office/drawing/2016/5/13/chartex" xmlns:cx8="http://schemas.microsoft.com/office/drawing/2016/5/14/chartex" xmlns:mc="http://schemas.openxmlformats.org/markup-compatibility/2006" xmlns:aink="http://schemas.microsoft.com/office/drawing/2016/ink" xmlns:am3d="http://schemas.microsoft.com/office/drawing/2017/model3d" xmlns:o="urn:schemas-microsoft-com:office:office" xmlns:r="http://schemas.openxmlformats.org/officeDocument/2006/relationships" xmlns:m="http://schemas.openxmlformats.org/officeDocument/2006/math" xmlns:v="urn:schemas-microsoft-com:vml" xmlns:wp14="http://schemas.microsoft.com/office/word/2010/wordprocessingDrawing" xmlns:wp="http://schemas.openxmlformats.org/drawingml/2006/wordprocessingDrawing" xmlns:w10="urn:schemas-microsoft-com:office:word" xmlns:w="http://schemas.openxmlformats.org/wordprocessingml/2006/main" xmlns:w14="http://schemas.microsoft.com/office/word/2010/wordml" xmlns:w15="http://schemas.microsoft.com/office/word/2012/wordml" xmlns:w16cid="http://schemas.microsoft.com/office/word/2016/wordml/cid" xmlns:w16se="http://schemas.microsoft.com/office/word/2015/wordml/symex" xmlns:wpg="http://schemas.microsoft.com/office/word/2010/wordprocessingGroup" xmlns:wpi="http://schemas.microsoft.com/office/word/2010/wordprocessingInk" xmlns:wne="http://schemas.microsoft.com/office/word/2006/wordml" xmlns:wps="http://schemas.microsoft.com/office/word/2010/wordprocessingShape" mc:Ignorable="w14 w15 w16se w16cid wp14">
+<w:document xmlns:wpc="http://schemas.microsoft.com/office/word/2010/wordprocessingCanvas" xmlns:cx="http://schemas.microsoft.com/office/drawing/2014/chartex" xmlns:cx1="http://schemas.microsoft.com/office/drawing/2015/9/8/chartex" xmlns:cx2="http://schemas.microsoft.com/office/drawing/2015/10/21/chartex" xmlns:cx3="http://schemas.microsoft.com/office/drawing/2016/5/9/chartex" xmlns:cx4="http://schemas.microsoft.com/office/drawing/2016/5/10/chartex" xmlns:cx5="http://schemas.microsoft.com/office/drawing/2016/5/11/chartex" xmlns:cx6="http://schemas.microsoft.com/office/drawing/2016/5/12/chartex" xmlns:cx7="http://schemas.microsoft.com/office/drawing/2016/5/13/chartex" xmlns:cx8="http://schemas.microsoft.com/office/drawing/2016/5/14/chartex" xmlns:mc="http://schemas.openxmlformats.org/markup-compatibility/2006" xmlns:aink="http://schemas.microsoft.com/office/drawing/2016/ink" xmlns:am3d="http://schemas.microsoft.com/office/drawing/2017/model3d" xmlns:o="urn:schemas-microsoft-com:office:office" xmlns:r="http://schemas.openxmlformats.org/officeDocument/2006/relationships" xmlns:m="http://schemas.openxmlformats.org/officeDocument/2006/math" xmlns:v="urn:schemas-microsoft-com:vml" xmlns:wp14="http://schemas.microsoft.com/office/word/2010/wordprocessingDrawing" xmlns:wp="http://schemas.openxmlformats.org/drawingml/2006/wordprocessingDrawing" xmlns:w10="urn:schemas-microsoft-com:office:word" xmlns:w="http://schemas.openxmlformats.org/wordprocessingml/2006/main" xmlns:w14="http://schemas.microsoft.com/office/word/2010/wordml" xmlns:w15="http://schemas.microsoft.com/office/word/2012/wordml" xmlns:w16cex="http://schemas.microsoft.com/office/word/2018/wordml/cex" xmlns:w16cid="http://schemas.microsoft.com/office/word/2016/wordml/cid" xmlns:w16="http://schemas.microsoft.com/office/word/2018/wordml" xmlns:w16se="http://schemas.microsoft.com/office/word/2015/wordml/symex" xmlns:wpg="http://schemas.microsoft.com/office/word/2010/wordprocessingGroup" xmlns:wpi="http://schemas.microsoft.com/office/word/2010/wordprocessingInk" xmlns:wne="http://schemas.microsoft.com/office/word/2006/wordml" xmlns:wps="http://schemas.microsoft.com/office/word/2010/wordprocessingShape" mc:Ignorable="w14 w15 w16se w16cid w16 w16cex wp14">
   <w:body>
     <w:p>
       <w:pPr>
@@ -12,6 +12,111 @@
         <w:rPr>
           <w:rFonts w:ascii="Times New Roman" w:hAnsi="Times New Roman" w:cs="Times New Roman"/>
         </w:rPr>
+        <w:t>L&amp;O Letters Guidelines (</w:t>
+      </w:r>
+      <w:hyperlink r:id="rId5" w:history="1">
+        <w:r>
+          <w:rPr>
+            <w:rFonts w:ascii="Times New Roman" w:eastAsia="Times New Roman" w:hAnsi="Times New Roman" w:cs="Times New Roman"/>
+            <w:color w:val="0000FF"/>
+            <w:u w:val="single"/>
+          </w:rPr>
+          <w:t>https://aslopubs.onlinelibrary.wiley.com/hub/journal/23782242/aims-and-scope/read-full-aims-and-scope</w:t>
+        </w:r>
+      </w:hyperlink>
+      <w:r>
+        <w:rPr>
+          <w:rFonts w:ascii="Times New Roman" w:hAnsi="Times New Roman" w:cs="Times New Roman"/>
+        </w:rPr>
+        <w:t>)</w:t>
+      </w:r>
+    </w:p>
+    <w:p>
+      <w:pPr>
+        <w:rPr>
+          <w:rFonts w:ascii="Times New Roman" w:eastAsia="Times New Roman" w:hAnsi="Times New Roman" w:cs="Times New Roman"/>
+        </w:rPr>
+      </w:pPr>
+      <w:r>
+        <w:rPr>
+          <w:rFonts w:ascii="Times New Roman" w:eastAsia="Times New Roman" w:hAnsi="Times New Roman" w:cs="Times New Roman"/>
+        </w:rPr>
+        <w:t>Manuscripts will be selected based on their broad interest to the field, the strength of their empirical and conceptual foundations; their insightful, succinct and elegant conclusions; and their potential to advance knowledge in the aquatic sciences. Submissions must be short-format articles that are concise, highly focused analyses, with few display items.</w:t>
+      </w:r>
+    </w:p>
+    <w:p>
+      <w:pPr>
+        <w:rPr>
+          <w:rFonts w:ascii="Times New Roman" w:eastAsia="Times New Roman" w:hAnsi="Times New Roman" w:cs="Times New Roman"/>
+        </w:rPr>
+      </w:pPr>
+      <w:r>
+        <w:rPr>
+          <w:rFonts w:ascii="Times New Roman" w:eastAsia="Times New Roman" w:hAnsi="Times New Roman" w:cs="Times New Roman"/>
+        </w:rPr>
+        <w:t>Short-format articles that present original innovative research advancing knowledge in an area of aquatic science. Authors must articulate how knowledge is advanced and the potential influence of their work and they must write clearly and concisely for a broad aquatic science audience.</w:t>
+      </w:r>
+    </w:p>
+    <w:p>
+      <w:pPr>
+        <w:rPr>
+          <w:rFonts w:ascii="Times New Roman" w:eastAsia="Times New Roman" w:hAnsi="Times New Roman" w:cs="Times New Roman"/>
+        </w:rPr>
+      </w:pPr>
+      <w:r>
+        <w:rPr>
+          <w:rFonts w:ascii="Times New Roman" w:eastAsia="Times New Roman" w:hAnsi="Times New Roman" w:cs="Times New Roman"/>
+          <w:i/>
+          <w:iCs/>
+        </w:rPr>
+        <w:t>- 3,000 words maximum (includes introduction, methods, results, and discussion; excluding abstract, significance statement and all other text) and 3-5 visuals (tables, figures, or boxes); 30 cited references (authors may petition to have more citations at the time of submission)</w:t>
+      </w:r>
+    </w:p>
+    <w:p>
+      <w:pPr>
+        <w:rPr>
+          <w:rFonts w:ascii="Times New Roman" w:eastAsia="Times New Roman" w:hAnsi="Times New Roman" w:cs="Times New Roman"/>
+        </w:rPr>
+      </w:pPr>
+      <w:r>
+        <w:rPr>
+          <w:rFonts w:ascii="Times New Roman" w:eastAsia="Times New Roman" w:hAnsi="Times New Roman" w:cs="Times New Roman"/>
+          <w:i/>
+          <w:iCs/>
+        </w:rPr>
+        <w:t>- Letters should include:</w:t>
+      </w:r>
+      <w:r>
+        <w:rPr>
+          <w:rFonts w:ascii="Times New Roman" w:eastAsia="Times New Roman" w:hAnsi="Times New Roman" w:cs="Times New Roman"/>
+        </w:rPr>
+        <w:t> Significance statement, abstract, introduction, results, discussion, and references</w:t>
+      </w:r>
+    </w:p>
+    <w:p>
+      <w:pPr>
+        <w:rPr>
+          <w:rFonts w:ascii="Times New Roman" w:eastAsia="Times New Roman" w:hAnsi="Times New Roman" w:cs="Times New Roman"/>
+        </w:rPr>
+      </w:pPr>
+    </w:p>
+    <w:p>
+      <w:pPr>
+        <w:rPr>
+          <w:rFonts w:ascii="Times New Roman" w:hAnsi="Times New Roman" w:cs="Times New Roman"/>
+        </w:rPr>
+      </w:pPr>
+    </w:p>
+    <w:p>
+      <w:pPr>
+        <w:rPr>
+          <w:rFonts w:ascii="Times New Roman" w:hAnsi="Times New Roman" w:cs="Times New Roman"/>
+        </w:rPr>
+      </w:pPr>
+      <w:r>
+        <w:rPr>
+          <w:rFonts w:ascii="Times New Roman" w:hAnsi="Times New Roman" w:cs="Times New Roman"/>
+        </w:rPr>
         <w:t xml:space="preserve">Title: </w:t>
       </w:r>
     </w:p>
@@ -28,8 +133,6 @@
           <w:rFonts w:ascii="Times New Roman" w:hAnsi="Times New Roman" w:cs="Times New Roman"/>
         </w:rPr>
       </w:pPr>
-      <w:bookmarkStart w:id="0" w:name="_GoBack"/>
-      <w:bookmarkEnd w:id="0"/>
       <w:r>
         <w:rPr>
           <w:rFonts w:ascii="Times New Roman" w:hAnsi="Times New Roman" w:cs="Times New Roman"/>
@@ -494,21 +597,7 @@
         <w:rPr>
           <w:rFonts w:ascii="Times New Roman" w:hAnsi="Times New Roman" w:cs="Times New Roman"/>
         </w:rPr>
-        <w:t xml:space="preserve">lake-watershed physical configurations (lake area, </w:t>
-      </w:r>
-      <w:proofErr w:type="gramStart"/>
-      <w:r>
-        <w:rPr>
-          <w:rFonts w:ascii="Times New Roman" w:hAnsi="Times New Roman" w:cs="Times New Roman"/>
-        </w:rPr>
-        <w:t>lake :</w:t>
-      </w:r>
-      <w:proofErr w:type="gramEnd"/>
-      <w:r>
-        <w:rPr>
-          <w:rFonts w:ascii="Times New Roman" w:hAnsi="Times New Roman" w:cs="Times New Roman"/>
-        </w:rPr>
-        <w:t xml:space="preserve"> catchment area ratio)</w:t>
+        <w:t>lake-watershed physical configurations (lake area, lake : catchment area ratio)</w:t>
       </w:r>
     </w:p>
     <w:p>
@@ -582,21 +671,7 @@
         <w:rPr>
           <w:rFonts w:ascii="Times New Roman" w:hAnsi="Times New Roman" w:cs="Times New Roman"/>
         </w:rPr>
-        <w:t xml:space="preserve">, whereas Powers et al. studies were in oligotrophic-mesotrophic lakes, but </w:t>
-      </w:r>
-      <w:proofErr w:type="spellStart"/>
-      <w:r>
-        <w:rPr>
-          <w:rFonts w:ascii="Times New Roman" w:hAnsi="Times New Roman" w:cs="Times New Roman"/>
-        </w:rPr>
-        <w:t>Cavaliere</w:t>
-      </w:r>
-      <w:proofErr w:type="spellEnd"/>
-      <w:r>
-        <w:rPr>
-          <w:rFonts w:ascii="Times New Roman" w:hAnsi="Times New Roman" w:cs="Times New Roman"/>
-        </w:rPr>
-        <w:t xml:space="preserve"> &amp; </w:t>
+        <w:t xml:space="preserve">, whereas Powers et al. studies were in oligotrophic-mesotrophic lakes, but Cavaliere &amp; </w:t>
       </w:r>
       <w:proofErr w:type="spellStart"/>
       <w:r>
@@ -682,21 +757,7 @@
         <w:rPr>
           <w:rFonts w:ascii="Times New Roman" w:hAnsi="Times New Roman" w:cs="Times New Roman"/>
         </w:rPr>
-        <w:t xml:space="preserve">First comparison: the frozen period for two years (2014 &amp; 2015) for </w:t>
-      </w:r>
-      <w:proofErr w:type="spellStart"/>
-      <w:r>
-        <w:rPr>
-          <w:rFonts w:ascii="Times New Roman" w:hAnsi="Times New Roman" w:cs="Times New Roman"/>
-        </w:rPr>
-        <w:t>Missisquoi</w:t>
-      </w:r>
-      <w:proofErr w:type="spellEnd"/>
-      <w:r>
-        <w:rPr>
-          <w:rFonts w:ascii="Times New Roman" w:hAnsi="Times New Roman" w:cs="Times New Roman"/>
-        </w:rPr>
-        <w:t xml:space="preserve"> Bay, in which the years differed in freeze severity (i.e., 2014 = slower ice growth, more mid-winter freeze-thaw cycles &amp; 2015 = persistent subfreezing temperatures)</w:t>
+        <w:t>First comparison: the frozen period for two years (2014 &amp; 2015) for Missisquoi Bay, in which the years differed in freeze severity (i.e., 2014 = slower ice growth, more mid-winter freeze-thaw cycles &amp; 2015 = persistent subfreezing temperatures)</w:t>
       </w:r>
     </w:p>
     <w:p>
@@ -720,35 +781,7 @@
         <w:rPr>
           <w:rFonts w:ascii="Times New Roman" w:hAnsi="Times New Roman" w:cs="Times New Roman"/>
         </w:rPr>
-        <w:t xml:space="preserve">the 2015 freeze and thaw dynamics for two lakes: </w:t>
-      </w:r>
-      <w:proofErr w:type="spellStart"/>
-      <w:r>
-        <w:rPr>
-          <w:rFonts w:ascii="Times New Roman" w:hAnsi="Times New Roman" w:cs="Times New Roman"/>
-        </w:rPr>
-        <w:t>Missisquoi</w:t>
-      </w:r>
-      <w:proofErr w:type="spellEnd"/>
-      <w:r>
-        <w:rPr>
-          <w:rFonts w:ascii="Times New Roman" w:hAnsi="Times New Roman" w:cs="Times New Roman"/>
-        </w:rPr>
-        <w:t xml:space="preserve"> Bay (eutrophic, low </w:t>
-      </w:r>
-      <w:proofErr w:type="gramStart"/>
-      <w:r>
-        <w:rPr>
-          <w:rFonts w:ascii="Times New Roman" w:hAnsi="Times New Roman" w:cs="Times New Roman"/>
-        </w:rPr>
-        <w:t>lake :</w:t>
-      </w:r>
-      <w:proofErr w:type="gramEnd"/>
-      <w:r>
-        <w:rPr>
-          <w:rFonts w:ascii="Times New Roman" w:hAnsi="Times New Roman" w:cs="Times New Roman"/>
-        </w:rPr>
-        <w:t xml:space="preserve"> catchment area) and Shelburne Pond (hypereutrophic, greater lake : catchment area)</w:t>
+        <w:t>the 2015 freeze and thaw dynamics for two lakes: Missisquoi Bay (eutrophic, low lake : catchment area) and Shelburne Pond (hypereutrophic, greater lake : catchment area)</w:t>
       </w:r>
     </w:p>
     <w:p>
@@ -791,6 +824,171 @@
           <w:rFonts w:ascii="Times New Roman" w:hAnsi="Times New Roman" w:cs="Times New Roman"/>
         </w:rPr>
         <w:t>{Joung:2017ko} by including DIN data</w:t>
+      </w:r>
+    </w:p>
+    <w:p>
+      <w:pPr>
+        <w:rPr>
+          <w:rFonts w:ascii="Times New Roman" w:hAnsi="Times New Roman" w:cs="Times New Roman"/>
+        </w:rPr>
+      </w:pPr>
+    </w:p>
+    <w:p>
+      <w:pPr>
+        <w:rPr>
+          <w:rFonts w:ascii="Times New Roman" w:hAnsi="Times New Roman" w:cs="Times New Roman"/>
+        </w:rPr>
+      </w:pPr>
+    </w:p>
+    <w:p>
+      <w:pPr>
+        <w:rPr>
+          <w:rFonts w:ascii="Times New Roman" w:hAnsi="Times New Roman" w:cs="Times New Roman"/>
+        </w:rPr>
+      </w:pPr>
+      <w:r>
+        <w:rPr>
+          <w:rFonts w:ascii="Times New Roman" w:hAnsi="Times New Roman" w:cs="Times New Roman"/>
+        </w:rPr>
+        <w:t>Results main points</w:t>
+      </w:r>
+    </w:p>
+    <w:p>
+      <w:pPr>
+        <w:pStyle w:val="ListParagraph"/>
+        <w:numPr>
+          <w:ilvl w:val="0"/>
+          <w:numId w:val="3"/>
+        </w:numPr>
+        <w:rPr>
+          <w:rFonts w:ascii="Times New Roman" w:hAnsi="Times New Roman" w:cs="Times New Roman"/>
+        </w:rPr>
+      </w:pPr>
+      <w:r>
+        <w:rPr>
+          <w:rFonts w:ascii="Times New Roman" w:hAnsi="Times New Roman" w:cs="Times New Roman"/>
+        </w:rPr>
+        <w:t xml:space="preserve">Ice dynamics impact dissolved oxygen dynamics which impact N cycling (specifically </w:t>
+      </w:r>
+      <w:r>
+        <w:rPr>
+          <w:rFonts w:ascii="Times New Roman" w:hAnsi="Times New Roman" w:cs="Times New Roman"/>
+        </w:rPr>
+        <w:t>NO</w:t>
+      </w:r>
+      <w:r>
+        <w:rPr>
+          <w:rFonts w:ascii="Times New Roman" w:hAnsi="Times New Roman" w:cs="Times New Roman"/>
+          <w:vertAlign w:val="subscript"/>
+        </w:rPr>
+        <w:t>3</w:t>
+      </w:r>
+      <w:r>
+        <w:rPr>
+          <w:rFonts w:ascii="Times New Roman" w:hAnsi="Times New Roman" w:cs="Times New Roman"/>
+          <w:vertAlign w:val="superscript"/>
+        </w:rPr>
+        <w:t>-</w:t>
+      </w:r>
+      <w:r>
+        <w:rPr>
+          <w:rFonts w:ascii="Times New Roman" w:hAnsi="Times New Roman" w:cs="Times New Roman"/>
+        </w:rPr>
+        <w:t xml:space="preserve"> </w:t>
+      </w:r>
+      <w:r>
+        <w:rPr>
+          <w:rFonts w:ascii="Times New Roman" w:hAnsi="Times New Roman" w:cs="Times New Roman"/>
+        </w:rPr>
+        <w:t>removal) – comparison of 2014 vs. 2015 at MB</w:t>
+      </w:r>
+      <w:r>
+        <w:rPr>
+          <w:rFonts w:ascii="Times New Roman" w:hAnsi="Times New Roman" w:cs="Times New Roman"/>
+        </w:rPr>
+        <w:t xml:space="preserve"> – </w:t>
+      </w:r>
+      <w:r>
+        <w:rPr>
+          <w:rFonts w:ascii="Times New Roman" w:hAnsi="Times New Roman" w:cs="Times New Roman"/>
+        </w:rPr>
+        <w:t>NO</w:t>
+      </w:r>
+      <w:r>
+        <w:rPr>
+          <w:rFonts w:ascii="Times New Roman" w:hAnsi="Times New Roman" w:cs="Times New Roman"/>
+          <w:vertAlign w:val="subscript"/>
+        </w:rPr>
+        <w:t>3</w:t>
+      </w:r>
+      <w:r>
+        <w:rPr>
+          <w:rFonts w:ascii="Times New Roman" w:hAnsi="Times New Roman" w:cs="Times New Roman"/>
+          <w:vertAlign w:val="superscript"/>
+        </w:rPr>
+        <w:t>-</w:t>
+      </w:r>
+      <w:r>
+        <w:rPr>
+          <w:rFonts w:ascii="Times New Roman" w:hAnsi="Times New Roman" w:cs="Times New Roman"/>
+        </w:rPr>
+        <w:t xml:space="preserve"> </w:t>
+      </w:r>
+      <w:r>
+        <w:rPr>
+          <w:rFonts w:ascii="Times New Roman" w:hAnsi="Times New Roman" w:cs="Times New Roman"/>
+        </w:rPr>
+        <w:t>depletion occurs only when ice impacts DO dynamics</w:t>
+      </w:r>
+    </w:p>
+    <w:p>
+      <w:pPr>
+        <w:pStyle w:val="ListParagraph"/>
+        <w:numPr>
+          <w:ilvl w:val="0"/>
+          <w:numId w:val="3"/>
+        </w:numPr>
+        <w:rPr>
+          <w:rFonts w:ascii="Times New Roman" w:hAnsi="Times New Roman" w:cs="Times New Roman"/>
+        </w:rPr>
+      </w:pPr>
+      <w:r>
+        <w:rPr>
+          <w:rFonts w:ascii="Times New Roman" w:hAnsi="Times New Roman" w:cs="Times New Roman"/>
+        </w:rPr>
+        <w:t>Thaw dynamics impact lake physicochemical</w:t>
+      </w:r>
+      <w:r>
+        <w:rPr>
+          <w:rFonts w:ascii="Times New Roman" w:hAnsi="Times New Roman" w:cs="Times New Roman"/>
+        </w:rPr>
+        <w:t xml:space="preserve"> and DIN dynamics</w:t>
+      </w:r>
+      <w:r>
+        <w:rPr>
+          <w:rFonts w:ascii="Times New Roman" w:hAnsi="Times New Roman" w:cs="Times New Roman"/>
+        </w:rPr>
+        <w:t xml:space="preserve">, but response depends on </w:t>
+      </w:r>
+      <w:r>
+        <w:rPr>
+          <w:rFonts w:ascii="Times New Roman" w:hAnsi="Times New Roman" w:cs="Times New Roman"/>
+        </w:rPr>
+        <w:t xml:space="preserve">thaw severity/provenance AND </w:t>
+      </w:r>
+      <w:proofErr w:type="spellStart"/>
+      <w:r>
+        <w:rPr>
+          <w:rFonts w:ascii="Times New Roman" w:hAnsi="Times New Roman" w:cs="Times New Roman"/>
+        </w:rPr>
+        <w:t>lake:catchment</w:t>
+      </w:r>
+      <w:proofErr w:type="spellEnd"/>
+      <w:r>
+        <w:rPr>
+          <w:rFonts w:ascii="Times New Roman" w:hAnsi="Times New Roman" w:cs="Times New Roman"/>
+        </w:rPr>
+        <w:t xml:space="preserve"> area ratio (2015 comparison of MB &amp; SB)</w:t>
       </w:r>
       <w:r>
         <w:rPr>
@@ -822,8 +1020,97 @@
 </file>
 
 <file path=word/numbering.xml><?xml version="1.0" encoding="utf-8"?>
-<w:numbering xmlns:wpc="http://schemas.microsoft.com/office/word/2010/wordprocessingCanvas" xmlns:cx="http://schemas.microsoft.com/office/drawing/2014/chartex" xmlns:cx1="http://schemas.microsoft.com/office/drawing/2015/9/8/chartex" xmlns:cx2="http://schemas.microsoft.com/office/drawing/2015/10/21/chartex" xmlns:cx3="http://schemas.microsoft.com/office/drawing/2016/5/9/chartex" xmlns:cx4="http://schemas.microsoft.com/office/drawing/2016/5/10/chartex" xmlns:cx5="http://schemas.microsoft.com/office/drawing/2016/5/11/chartex" xmlns:cx6="http://schemas.microsoft.com/office/drawing/2016/5/12/chartex" xmlns:cx7="http://schemas.microsoft.com/office/drawing/2016/5/13/chartex" xmlns:cx8="http://schemas.microsoft.com/office/drawing/2016/5/14/chartex" xmlns:mc="http://schemas.openxmlformats.org/markup-compatibility/2006" xmlns:aink="http://schemas.microsoft.com/office/drawing/2016/ink" xmlns:am3d="http://schemas.microsoft.com/office/drawing/2017/model3d" xmlns:o="urn:schemas-microsoft-com:office:office" xmlns:r="http://schemas.openxmlformats.org/officeDocument/2006/relationships" xmlns:m="http://schemas.openxmlformats.org/officeDocument/2006/math" xmlns:v="urn:schemas-microsoft-com:vml" xmlns:wp14="http://schemas.microsoft.com/office/word/2010/wordprocessingDrawing" xmlns:wp="http://schemas.openxmlformats.org/drawingml/2006/wordprocessingDrawing" xmlns:w10="urn:schemas-microsoft-com:office:word" xmlns:w="http://schemas.openxmlformats.org/wordprocessingml/2006/main" xmlns:w14="http://schemas.microsoft.com/office/word/2010/wordml" xmlns:w15="http://schemas.microsoft.com/office/word/2012/wordml" xmlns:w16cid="http://schemas.microsoft.com/office/word/2016/wordml/cid" xmlns:w16se="http://schemas.microsoft.com/office/word/2015/wordml/symex" xmlns:wpg="http://schemas.microsoft.com/office/word/2010/wordprocessingGroup" xmlns:wpi="http://schemas.microsoft.com/office/word/2010/wordprocessingInk" xmlns:wne="http://schemas.microsoft.com/office/word/2006/wordml" xmlns:wps="http://schemas.microsoft.com/office/word/2010/wordprocessingShape" mc:Ignorable="w14 w15 w16se w16cid wp14">
+<w:numbering xmlns:wpc="http://schemas.microsoft.com/office/word/2010/wordprocessingCanvas" xmlns:cx="http://schemas.microsoft.com/office/drawing/2014/chartex" xmlns:cx1="http://schemas.microsoft.com/office/drawing/2015/9/8/chartex" xmlns:cx2="http://schemas.microsoft.com/office/drawing/2015/10/21/chartex" xmlns:cx3="http://schemas.microsoft.com/office/drawing/2016/5/9/chartex" xmlns:cx4="http://schemas.microsoft.com/office/drawing/2016/5/10/chartex" xmlns:cx5="http://schemas.microsoft.com/office/drawing/2016/5/11/chartex" xmlns:cx6="http://schemas.microsoft.com/office/drawing/2016/5/12/chartex" xmlns:cx7="http://schemas.microsoft.com/office/drawing/2016/5/13/chartex" xmlns:cx8="http://schemas.microsoft.com/office/drawing/2016/5/14/chartex" xmlns:mc="http://schemas.openxmlformats.org/markup-compatibility/2006" xmlns:aink="http://schemas.microsoft.com/office/drawing/2016/ink" xmlns:am3d="http://schemas.microsoft.com/office/drawing/2017/model3d" xmlns:o="urn:schemas-microsoft-com:office:office" xmlns:r="http://schemas.openxmlformats.org/officeDocument/2006/relationships" xmlns:m="http://schemas.openxmlformats.org/officeDocument/2006/math" xmlns:v="urn:schemas-microsoft-com:vml" xmlns:wp14="http://schemas.microsoft.com/office/word/2010/wordprocessingDrawing" xmlns:wp="http://schemas.openxmlformats.org/drawingml/2006/wordprocessingDrawing" xmlns:w10="urn:schemas-microsoft-com:office:word" xmlns:w="http://schemas.openxmlformats.org/wordprocessingml/2006/main" xmlns:w14="http://schemas.microsoft.com/office/word/2010/wordml" xmlns:w15="http://schemas.microsoft.com/office/word/2012/wordml" xmlns:w16cex="http://schemas.microsoft.com/office/word/2018/wordml/cex" xmlns:w16cid="http://schemas.microsoft.com/office/word/2016/wordml/cid" xmlns:w16="http://schemas.microsoft.com/office/word/2018/wordml" xmlns:w16se="http://schemas.microsoft.com/office/word/2015/wordml/symex" xmlns:wpg="http://schemas.microsoft.com/office/word/2010/wordprocessingGroup" xmlns:wpi="http://schemas.microsoft.com/office/word/2010/wordprocessingInk" xmlns:wne="http://schemas.microsoft.com/office/word/2006/wordml" xmlns:wps="http://schemas.microsoft.com/office/word/2010/wordprocessingShape" mc:Ignorable="w14 w15 w16se w16cid w16 w16cex wp14">
   <w:abstractNum w:abstractNumId="0" w15:restartNumberingAfterBreak="0">
+    <w:nsid w:val="0D9B28CA"/>
+    <w:multiLevelType w:val="hybridMultilevel"/>
+    <w:tmpl w:val="CA6C1F62"/>
+    <w:lvl w:ilvl="0" w:tplc="0409000F">
+      <w:start w:val="1"/>
+      <w:numFmt w:val="decimal"/>
+      <w:lvlText w:val="%1."/>
+      <w:lvlJc w:val="left"/>
+      <w:pPr>
+        <w:ind w:left="720" w:hanging="360"/>
+      </w:pPr>
+      <w:rPr>
+        <w:rFonts w:hint="default"/>
+      </w:rPr>
+    </w:lvl>
+    <w:lvl w:ilvl="1" w:tplc="04090019" w:tentative="1">
+      <w:start w:val="1"/>
+      <w:numFmt w:val="lowerLetter"/>
+      <w:lvlText w:val="%2."/>
+      <w:lvlJc w:val="left"/>
+      <w:pPr>
+        <w:ind w:left="1440" w:hanging="360"/>
+      </w:pPr>
+    </w:lvl>
+    <w:lvl w:ilvl="2" w:tplc="0409001B" w:tentative="1">
+      <w:start w:val="1"/>
+      <w:numFmt w:val="lowerRoman"/>
+      <w:lvlText w:val="%3."/>
+      <w:lvlJc w:val="right"/>
+      <w:pPr>
+        <w:ind w:left="2160" w:hanging="180"/>
+      </w:pPr>
+    </w:lvl>
+    <w:lvl w:ilvl="3" w:tplc="0409000F" w:tentative="1">
+      <w:start w:val="1"/>
+      <w:numFmt w:val="decimal"/>
+      <w:lvlText w:val="%4."/>
+      <w:lvlJc w:val="left"/>
+      <w:pPr>
+        <w:ind w:left="2880" w:hanging="360"/>
+      </w:pPr>
+    </w:lvl>
+    <w:lvl w:ilvl="4" w:tplc="04090019" w:tentative="1">
+      <w:start w:val="1"/>
+      <w:numFmt w:val="lowerLetter"/>
+      <w:lvlText w:val="%5."/>
+      <w:lvlJc w:val="left"/>
+      <w:pPr>
+        <w:ind w:left="3600" w:hanging="360"/>
+      </w:pPr>
+    </w:lvl>
+    <w:lvl w:ilvl="5" w:tplc="0409001B" w:tentative="1">
+      <w:start w:val="1"/>
+      <w:numFmt w:val="lowerRoman"/>
+      <w:lvlText w:val="%6."/>
+      <w:lvlJc w:val="right"/>
+      <w:pPr>
+        <w:ind w:left="4320" w:hanging="180"/>
+      </w:pPr>
+    </w:lvl>
+    <w:lvl w:ilvl="6" w:tplc="0409000F" w:tentative="1">
+      <w:start w:val="1"/>
+      <w:numFmt w:val="decimal"/>
+      <w:lvlText w:val="%7."/>
+      <w:lvlJc w:val="left"/>
+      <w:pPr>
+        <w:ind w:left="5040" w:hanging="360"/>
+      </w:pPr>
+    </w:lvl>
+    <w:lvl w:ilvl="7" w:tplc="04090019" w:tentative="1">
+      <w:start w:val="1"/>
+      <w:numFmt w:val="lowerLetter"/>
+      <w:lvlText w:val="%8."/>
+      <w:lvlJc w:val="left"/>
+      <w:pPr>
+        <w:ind w:left="5760" w:hanging="360"/>
+      </w:pPr>
+    </w:lvl>
+    <w:lvl w:ilvl="8" w:tplc="0409001B" w:tentative="1">
+      <w:start w:val="1"/>
+      <w:numFmt w:val="lowerRoman"/>
+      <w:lvlText w:val="%9."/>
+      <w:lvlJc w:val="right"/>
+      <w:pPr>
+        <w:ind w:left="6480" w:hanging="180"/>
+      </w:pPr>
+    </w:lvl>
+  </w:abstractNum>
+  <w:abstractNum w:abstractNumId="1" w15:restartNumberingAfterBreak="0">
     <w:nsid w:val="23EA79F3"/>
     <w:multiLevelType w:val="hybridMultilevel"/>
     <w:tmpl w:val="D682F61A"/>
@@ -936,7 +1223,7 @@
       </w:rPr>
     </w:lvl>
   </w:abstractNum>
-  <w:abstractNum w:abstractNumId="1" w15:restartNumberingAfterBreak="0">
+  <w:abstractNum w:abstractNumId="2" w15:restartNumberingAfterBreak="0">
     <w:nsid w:val="738053EC"/>
     <w:multiLevelType w:val="hybridMultilevel"/>
     <w:tmpl w:val="BA4C9DB0"/>
@@ -1050,16 +1337,19 @@
     </w:lvl>
   </w:abstractNum>
   <w:num w:numId="1">
-    <w:abstractNumId w:val="0"/>
+    <w:abstractNumId w:val="1"/>
   </w:num>
   <w:num w:numId="2">
-    <w:abstractNumId w:val="1"/>
+    <w:abstractNumId w:val="2"/>
+  </w:num>
+  <w:num w:numId="3">
+    <w:abstractNumId w:val="0"/>
   </w:num>
 </w:numbering>
 </file>
 
 <file path=word/styles.xml><?xml version="1.0" encoding="utf-8"?>
-<w:styles xmlns:mc="http://schemas.openxmlformats.org/markup-compatibility/2006" xmlns:r="http://schemas.openxmlformats.org/officeDocument/2006/relationships" xmlns:w="http://schemas.openxmlformats.org/wordprocessingml/2006/main" xmlns:w14="http://schemas.microsoft.com/office/word/2010/wordml" xmlns:w15="http://schemas.microsoft.com/office/word/2012/wordml" xmlns:w16cid="http://schemas.microsoft.com/office/word/2016/wordml/cid" xmlns:w16se="http://schemas.microsoft.com/office/word/2015/wordml/symex" mc:Ignorable="w14 w15 w16se w16cid">
+<w:styles xmlns:mc="http://schemas.openxmlformats.org/markup-compatibility/2006" xmlns:r="http://schemas.openxmlformats.org/officeDocument/2006/relationships" xmlns:w="http://schemas.openxmlformats.org/wordprocessingml/2006/main" xmlns:w14="http://schemas.microsoft.com/office/word/2010/wordml" xmlns:w15="http://schemas.microsoft.com/office/word/2012/wordml" xmlns:w16cex="http://schemas.microsoft.com/office/word/2018/wordml/cex" xmlns:w16cid="http://schemas.microsoft.com/office/word/2016/wordml/cid" xmlns:w16="http://schemas.microsoft.com/office/word/2018/wordml" xmlns:w16se="http://schemas.microsoft.com/office/word/2015/wordml/symex" mc:Ignorable="w14 w15 w16se w16cid w16 w16cex">
   <w:docDefaults>
     <w:rPrDefault>
       <w:rPr>
@@ -1071,7 +1361,7 @@
     </w:rPrDefault>
     <w:pPrDefault/>
   </w:docDefaults>
-  <w:latentStyles w:defLockedState="0" w:defUIPriority="99" w:defSemiHidden="0" w:defUnhideWhenUsed="0" w:defQFormat="0" w:count="375">
+  <w:latentStyles w:defLockedState="0" w:defUIPriority="99" w:defSemiHidden="0" w:defUnhideWhenUsed="0" w:defQFormat="0" w:count="376">
     <w:lsdException w:name="Normal" w:uiPriority="0" w:qFormat="1"/>
     <w:lsdException w:name="heading 1" w:uiPriority="9" w:qFormat="1"/>
     <w:lsdException w:name="heading 2" w:semiHidden="1" w:uiPriority="9" w:unhideWhenUsed="1" w:qFormat="1"/>
@@ -1177,7 +1467,6 @@
     <w:lsdException w:name="HTML Sample" w:semiHidden="1" w:unhideWhenUsed="1"/>
     <w:lsdException w:name="HTML Typewriter" w:semiHidden="1" w:unhideWhenUsed="1"/>
     <w:lsdException w:name="HTML Variable" w:semiHidden="1" w:unhideWhenUsed="1"/>
-    <w:lsdException w:name="Normal Table" w:semiHidden="1" w:unhideWhenUsed="1"/>
     <w:lsdException w:name="annotation subject" w:semiHidden="1" w:unhideWhenUsed="1"/>
     <w:lsdException w:name="No List" w:semiHidden="1" w:unhideWhenUsed="1"/>
     <w:lsdException w:name="Outline List 1" w:semiHidden="1" w:unhideWhenUsed="1"/>
@@ -1224,10 +1513,8 @@
     <w:lsdException w:name="Table Subtle 2" w:semiHidden="1" w:unhideWhenUsed="1"/>
     <w:lsdException w:name="Table Web 1" w:semiHidden="1" w:unhideWhenUsed="1"/>
     <w:lsdException w:name="Table Web 2" w:semiHidden="1" w:unhideWhenUsed="1"/>
-    <w:lsdException w:name="Table Web 3" w:semiHidden="1" w:unhideWhenUsed="1"/>
     <w:lsdException w:name="Balloon Text" w:semiHidden="1" w:unhideWhenUsed="1"/>
     <w:lsdException w:name="Table Grid" w:uiPriority="39"/>
-    <w:lsdException w:name="Table Theme" w:semiHidden="1" w:unhideWhenUsed="1"/>
     <w:lsdException w:name="Placeholder Text" w:semiHidden="1"/>
     <w:lsdException w:name="No Spacing" w:uiPriority="1" w:qFormat="1"/>
     <w:lsdException w:name="Light Shading" w:uiPriority="60"/>
@@ -1447,6 +1734,7 @@
     <w:lsdException w:name="Smart Hyperlink" w:semiHidden="1" w:unhideWhenUsed="1"/>
     <w:lsdException w:name="Hashtag" w:semiHidden="1" w:unhideWhenUsed="1"/>
     <w:lsdException w:name="Unresolved Mention" w:semiHidden="1" w:unhideWhenUsed="1"/>
+    <w:lsdException w:name="Smart Link" w:semiHidden="1" w:unhideWhenUsed="1"/>
   </w:latentStyles>
   <w:style w:type="paragraph" w:default="1" w:styleId="Normal">
     <w:name w:val="Normal"/>
@@ -1455,7 +1743,6 @@
   <w:style w:type="character" w:default="1" w:styleId="DefaultParagraphFont">
     <w:name w:val="Default Paragraph Font"/>
     <w:uiPriority w:val="1"/>
-    <w:semiHidden/>
     <w:unhideWhenUsed/>
   </w:style>
   <w:style w:type="table" w:default="1" w:styleId="TableNormal">
@@ -1489,6 +1776,18 @@
       <w:ind w:left="720"/>
       <w:contextualSpacing/>
     </w:pPr>
+  </w:style>
+  <w:style w:type="character" w:styleId="Hyperlink">
+    <w:name w:val="Hyperlink"/>
+    <w:basedOn w:val="DefaultParagraphFont"/>
+    <w:uiPriority w:val="99"/>
+    <w:semiHidden/>
+    <w:unhideWhenUsed/>
+    <w:rsid w:val="00BA529A"/>
+    <w:rPr>
+      <w:color w:val="0000FF"/>
+      <w:u w:val="single"/>
+    </w:rPr>
   </w:style>
 </w:styles>
 </file>

</xml_diff>